<commit_message>
Cap nhat thay doi
</commit_message>
<xml_diff>
--- a/MinhChung_Tuan1.docx
+++ b/MinhChung_Tuan1.docx
@@ -14,13 +14,26 @@
         </w:rPr>
         <w:t>22712781_NguyenDucAnh_Tuan1</w:t>
       </w:r>
+      <w:r>
+        <w:rPr>
+          <w:noProof/>
+        </w:rPr>
+        <w:br/>
+      </w:r>
       <w:bookmarkStart w:id="0" w:name="_GoBack"/>
       <w:bookmarkEnd w:id="0"/>
-      <w:r>
-        <w:rPr>
-          <w:noProof/>
-        </w:rPr>
-        <w:br/>
+    </w:p>
+    <w:p>
+      <w:pPr>
+        <w:rPr>
+          <w:noProof/>
+        </w:rPr>
+      </w:pPr>
+      <w:r>
+        <w:rPr>
+          <w:noProof/>
+        </w:rPr>
+        <w:t>MSQueue</w:t>
       </w:r>
     </w:p>
     <w:p>
@@ -108,6 +121,195 @@
                   </pic:nvPicPr>
                   <pic:blipFill>
                     <a:blip r:embed="rId5"/>
+                    <a:stretch>
+                      <a:fillRect/>
+                    </a:stretch>
+                  </pic:blipFill>
+                  <pic:spPr>
+                    <a:xfrm>
+                      <a:off x="0" y="0"/>
+                      <a:ext cx="5943600" cy="3343275"/>
+                    </a:xfrm>
+                    <a:prstGeom prst="rect">
+                      <a:avLst/>
+                    </a:prstGeom>
+                  </pic:spPr>
+                </pic:pic>
+              </a:graphicData>
+            </a:graphic>
+          </wp:inline>
+        </w:drawing>
+      </w:r>
+    </w:p>
+    <w:p/>
+    <w:p/>
+    <w:p/>
+    <w:p>
+      <w:r>
+        <w:rPr>
+          <w:noProof/>
+        </w:rPr>
+        <w:drawing>
+          <wp:inline distT="0" distB="0" distL="0" distR="0" wp14:anchorId="315CF3A1" wp14:editId="5ABD0EC6">
+            <wp:extent cx="5943600" cy="3343275"/>
+            <wp:effectExtent l="0" t="0" r="0" b="9525"/>
+            <wp:docPr id="5" name="Picture 5"/>
+            <wp:cNvGraphicFramePr>
+              <a:graphicFrameLocks xmlns:a="http://schemas.openxmlformats.org/drawingml/2006/main" noChangeAspect="1"/>
+            </wp:cNvGraphicFramePr>
+            <a:graphic xmlns:a="http://schemas.openxmlformats.org/drawingml/2006/main">
+              <a:graphicData uri="http://schemas.openxmlformats.org/drawingml/2006/picture">
+                <pic:pic xmlns:pic="http://schemas.openxmlformats.org/drawingml/2006/picture">
+                  <pic:nvPicPr>
+                    <pic:cNvPr id="1" name=""/>
+                    <pic:cNvPicPr/>
+                  </pic:nvPicPr>
+                  <pic:blipFill>
+                    <a:blip r:embed="rId6"/>
+                    <a:stretch>
+                      <a:fillRect/>
+                    </a:stretch>
+                  </pic:blipFill>
+                  <pic:spPr>
+                    <a:xfrm>
+                      <a:off x="0" y="0"/>
+                      <a:ext cx="5943600" cy="3343275"/>
+                    </a:xfrm>
+                    <a:prstGeom prst="rect">
+                      <a:avLst/>
+                    </a:prstGeom>
+                  </pic:spPr>
+                </pic:pic>
+              </a:graphicData>
+            </a:graphic>
+          </wp:inline>
+        </w:drawing>
+      </w:r>
+    </w:p>
+    <w:p>
+      <w:r>
+        <w:t>JWT</w:t>
+      </w:r>
+    </w:p>
+    <w:p>
+      <w:r>
+        <w:lastRenderedPageBreak/>
+        <w:t>Khi login thành công</w:t>
+      </w:r>
+    </w:p>
+    <w:p>
+      <w:r>
+        <w:rPr>
+          <w:noProof/>
+        </w:rPr>
+        <w:drawing>
+          <wp:inline distT="0" distB="0" distL="0" distR="0" wp14:anchorId="2E41991F" wp14:editId="333087B0">
+            <wp:extent cx="5943600" cy="3343275"/>
+            <wp:effectExtent l="0" t="0" r="0" b="9525"/>
+            <wp:docPr id="3" name="Picture 3"/>
+            <wp:cNvGraphicFramePr>
+              <a:graphicFrameLocks xmlns:a="http://schemas.openxmlformats.org/drawingml/2006/main" noChangeAspect="1"/>
+            </wp:cNvGraphicFramePr>
+            <a:graphic xmlns:a="http://schemas.openxmlformats.org/drawingml/2006/main">
+              <a:graphicData uri="http://schemas.openxmlformats.org/drawingml/2006/picture">
+                <pic:pic xmlns:pic="http://schemas.openxmlformats.org/drawingml/2006/picture">
+                  <pic:nvPicPr>
+                    <pic:cNvPr id="1" name=""/>
+                    <pic:cNvPicPr/>
+                  </pic:nvPicPr>
+                  <pic:blipFill>
+                    <a:blip r:embed="rId7"/>
+                    <a:stretch>
+                      <a:fillRect/>
+                    </a:stretch>
+                  </pic:blipFill>
+                  <pic:spPr>
+                    <a:xfrm>
+                      <a:off x="0" y="0"/>
+                      <a:ext cx="5943600" cy="3343275"/>
+                    </a:xfrm>
+                    <a:prstGeom prst="rect">
+                      <a:avLst/>
+                    </a:prstGeom>
+                  </pic:spPr>
+                </pic:pic>
+              </a:graphicData>
+            </a:graphic>
+          </wp:inline>
+        </w:drawing>
+      </w:r>
+    </w:p>
+    <w:p>
+      <w:pPr>
+        <w:rPr>
+          <w:rFonts w:ascii="Courier New" w:eastAsia="Times New Roman" w:hAnsi="Courier New" w:cs="Courier New"/>
+          <w:color w:val="0451A5"/>
+          <w:sz w:val="18"/>
+          <w:szCs w:val="18"/>
+        </w:rPr>
+      </w:pPr>
+    </w:p>
+    <w:p>
+      <w:pPr>
+        <w:rPr>
+          <w:rFonts w:ascii="Courier New" w:eastAsia="Times New Roman" w:hAnsi="Courier New" w:cs="Courier New"/>
+          <w:color w:val="0451A5"/>
+          <w:sz w:val="18"/>
+          <w:szCs w:val="18"/>
+        </w:rPr>
+      </w:pPr>
+    </w:p>
+    <w:p>
+      <w:pPr>
+        <w:rPr>
+          <w:rFonts w:ascii="Courier New" w:eastAsia="Times New Roman" w:hAnsi="Courier New" w:cs="Courier New"/>
+          <w:color w:val="0451A5"/>
+          <w:sz w:val="18"/>
+          <w:szCs w:val="18"/>
+        </w:rPr>
+      </w:pPr>
+    </w:p>
+    <w:p>
+      <w:pPr>
+        <w:rPr>
+          <w:rFonts w:ascii="Courier New" w:eastAsia="Times New Roman" w:hAnsi="Courier New" w:cs="Courier New"/>
+          <w:color w:val="0451A5"/>
+          <w:sz w:val="18"/>
+          <w:szCs w:val="18"/>
+        </w:rPr>
+      </w:pPr>
+      <w:r>
+        <w:rPr>
+          <w:rFonts w:ascii="Courier New" w:eastAsia="Times New Roman" w:hAnsi="Courier New" w:cs="Courier New"/>
+          <w:color w:val="0451A5"/>
+          <w:sz w:val="18"/>
+          <w:szCs w:val="18"/>
+        </w:rPr>
+        <w:t>Get User</w:t>
+      </w:r>
+    </w:p>
+    <w:p>
+      <w:r>
+        <w:rPr>
+          <w:noProof/>
+        </w:rPr>
+        <w:drawing>
+          <wp:inline distT="0" distB="0" distL="0" distR="0" wp14:anchorId="1BE57FF3" wp14:editId="144DF32C">
+            <wp:extent cx="5943600" cy="3343275"/>
+            <wp:effectExtent l="0" t="0" r="0" b="9525"/>
+            <wp:docPr id="4" name="Picture 4"/>
+            <wp:cNvGraphicFramePr>
+              <a:graphicFrameLocks xmlns:a="http://schemas.openxmlformats.org/drawingml/2006/main" noChangeAspect="1"/>
+            </wp:cNvGraphicFramePr>
+            <a:graphic xmlns:a="http://schemas.openxmlformats.org/drawingml/2006/main">
+              <a:graphicData uri="http://schemas.openxmlformats.org/drawingml/2006/picture">
+                <pic:pic xmlns:pic="http://schemas.openxmlformats.org/drawingml/2006/picture">
+                  <pic:nvPicPr>
+                    <pic:cNvPr id="1" name=""/>
+                    <pic:cNvPicPr/>
+                  </pic:nvPicPr>
+                  <pic:blipFill>
+                    <a:blip r:embed="rId6"/>
                     <a:stretch>
                       <a:fillRect/>
                     </a:stretch>

</xml_diff>